<commit_message>
no se que sera
</commit_message>
<xml_diff>
--- a/documentacion/domi.docx
+++ b/documentacion/domi.docx
@@ -35,6 +35,160 @@
         </w:rPr>
         <w:t>Clases</w:t>
       </w:r>
+    </w:p>
+    <w:p>
+      <w:pPr>
+        <w:pStyle w:val="Prrafodelista"/>
+        <w:numPr>
+          <w:ilvl w:val="0"/>
+          <w:numId w:val="1"/>
+        </w:numPr>
+      </w:pPr>
+      <w:r>
+        <w:t>Clientes</w:t>
+      </w:r>
+    </w:p>
+    <w:p>
+      <w:pPr>
+        <w:pStyle w:val="Prrafodelista"/>
+        <w:numPr>
+          <w:ilvl w:val="0"/>
+          <w:numId w:val="1"/>
+        </w:numPr>
+      </w:pPr>
+      <w:r>
+        <w:t>empresa</w:t>
+      </w:r>
+    </w:p>
+    <w:p>
+      <w:pPr>
+        <w:pStyle w:val="Prrafodelista"/>
+        <w:numPr>
+          <w:ilvl w:val="0"/>
+          <w:numId w:val="1"/>
+        </w:numPr>
+      </w:pPr>
+      <w:r>
+        <w:t>Usuarios</w:t>
+      </w:r>
+    </w:p>
+    <w:p>
+      <w:pPr>
+        <w:pStyle w:val="Prrafodelista"/>
+        <w:numPr>
+          <w:ilvl w:val="0"/>
+          <w:numId w:val="1"/>
+        </w:numPr>
+      </w:pPr>
+      <w:r>
+        <w:t>Productos</w:t>
+      </w:r>
+    </w:p>
+    <w:p>
+      <w:pPr>
+        <w:pStyle w:val="Prrafodelista"/>
+        <w:numPr>
+          <w:ilvl w:val="0"/>
+          <w:numId w:val="1"/>
+        </w:numPr>
+      </w:pPr>
+      <w:r>
+        <w:t>Categoría</w:t>
+      </w:r>
+    </w:p>
+    <w:p>
+      <w:pPr>
+        <w:pStyle w:val="Prrafodelista"/>
+        <w:numPr>
+          <w:ilvl w:val="0"/>
+          <w:numId w:val="1"/>
+        </w:numPr>
+      </w:pPr>
+      <w:r>
+        <w:t>Planes</w:t>
+      </w:r>
+    </w:p>
+    <w:p>
+      <w:pPr>
+        <w:pStyle w:val="Prrafodelista"/>
+        <w:numPr>
+          <w:ilvl w:val="0"/>
+          <w:numId w:val="1"/>
+        </w:numPr>
+      </w:pPr>
+      <w:r>
+        <w:t>Pedido</w:t>
+      </w:r>
+    </w:p>
+    <w:p>
+      <w:pPr>
+        <w:pStyle w:val="Prrafodelista"/>
+        <w:numPr>
+          <w:ilvl w:val="0"/>
+          <w:numId w:val="1"/>
+        </w:numPr>
+      </w:pPr>
+      <w:r>
+        <w:t>Carrito</w:t>
+      </w:r>
+    </w:p>
+    <w:p>
+      <w:pPr>
+        <w:pStyle w:val="Ttulo3"/>
+        <w:ind w:left="360" w:hanging="360"/>
+      </w:pPr>
+      <w:r>
+        <w:t>2. empresa</w:t>
+      </w:r>
+    </w:p>
+    <w:p/>
+    <w:p>
+      <w:pPr>
+        <w:pStyle w:val="Prrafodelista"/>
+        <w:numPr>
+          <w:ilvl w:val="0"/>
+          <w:numId w:val="4"/>
+        </w:numPr>
+      </w:pPr>
+      <w:r>
+        <w:t>Clave</w:t>
+      </w:r>
+    </w:p>
+    <w:p>
+      <w:pPr>
+        <w:pStyle w:val="Prrafodelista"/>
+        <w:numPr>
+          <w:ilvl w:val="0"/>
+          <w:numId w:val="4"/>
+        </w:numPr>
+      </w:pPr>
+      <w:r>
+        <w:t>Dueño</w:t>
+      </w:r>
+    </w:p>
+    <w:p>
+      <w:pPr>
+        <w:pStyle w:val="Prrafodelista"/>
+        <w:numPr>
+          <w:ilvl w:val="0"/>
+          <w:numId w:val="4"/>
+        </w:numPr>
+      </w:pPr>
+      <w:r>
+        <w:t>Correo</w:t>
+      </w:r>
+    </w:p>
+    <w:p>
+      <w:pPr>
+        <w:pStyle w:val="Prrafodelista"/>
+        <w:numPr>
+          <w:ilvl w:val="0"/>
+          <w:numId w:val="4"/>
+        </w:numPr>
+      </w:pPr>
+      <w:r>
+        <w:t>Contraseña</w:t>
+      </w:r>
       <w:bookmarkStart w:id="0" w:name="_GoBack"/>
       <w:bookmarkEnd w:id="0"/>
     </w:p>
@@ -43,55 +197,194 @@
         <w:pStyle w:val="Prrafodelista"/>
         <w:numPr>
           <w:ilvl w:val="0"/>
-          <w:numId w:val="1"/>
-        </w:numPr>
-      </w:pPr>
-      <w:r>
-        <w:t>Clientes</w:t>
-      </w:r>
-    </w:p>
-    <w:p>
-      <w:pPr>
-        <w:pStyle w:val="Prrafodelista"/>
-        <w:numPr>
-          <w:ilvl w:val="0"/>
-          <w:numId w:val="1"/>
-        </w:numPr>
-      </w:pPr>
-      <w:r>
-        <w:t>empresa</w:t>
-      </w:r>
-    </w:p>
-    <w:p>
-      <w:pPr>
-        <w:pStyle w:val="Prrafodelista"/>
-        <w:numPr>
-          <w:ilvl w:val="0"/>
-          <w:numId w:val="1"/>
-        </w:numPr>
-      </w:pPr>
-      <w:r>
-        <w:t>Usuarios</w:t>
-      </w:r>
-    </w:p>
-    <w:p>
-      <w:pPr>
-        <w:pStyle w:val="Prrafodelista"/>
-        <w:numPr>
-          <w:ilvl w:val="0"/>
-          <w:numId w:val="1"/>
-        </w:numPr>
-      </w:pPr>
-      <w:r>
-        <w:t>Productos</w:t>
-      </w:r>
-    </w:p>
-    <w:p>
-      <w:pPr>
-        <w:pStyle w:val="Prrafodelista"/>
-        <w:numPr>
-          <w:ilvl w:val="0"/>
-          <w:numId w:val="1"/>
+          <w:numId w:val="4"/>
+        </w:numPr>
+      </w:pPr>
+      <w:r>
+        <w:t>Cliente</w:t>
+      </w:r>
+    </w:p>
+    <w:p>
+      <w:pPr>
+        <w:pStyle w:val="Prrafodelista"/>
+        <w:numPr>
+          <w:ilvl w:val="0"/>
+          <w:numId w:val="4"/>
+        </w:numPr>
+      </w:pPr>
+      <w:r>
+        <w:t>Nombre</w:t>
+      </w:r>
+    </w:p>
+    <w:p>
+      <w:pPr>
+        <w:pStyle w:val="Prrafodelista"/>
+        <w:numPr>
+          <w:ilvl w:val="0"/>
+          <w:numId w:val="4"/>
+        </w:numPr>
+      </w:pPr>
+      <w:r>
+        <w:t>Descripción</w:t>
+      </w:r>
+    </w:p>
+    <w:p>
+      <w:pPr>
+        <w:pStyle w:val="Prrafodelista"/>
+        <w:numPr>
+          <w:ilvl w:val="0"/>
+          <w:numId w:val="4"/>
+        </w:numPr>
+      </w:pPr>
+      <w:r>
+        <w:t>Lista de categorías</w:t>
+      </w:r>
+    </w:p>
+    <w:p>
+      <w:pPr>
+        <w:pStyle w:val="Prrafodelista"/>
+        <w:numPr>
+          <w:ilvl w:val="0"/>
+          <w:numId w:val="4"/>
+        </w:numPr>
+      </w:pPr>
+      <w:r>
+        <w:t>Horario de atención</w:t>
+      </w:r>
+    </w:p>
+    <w:p>
+      <w:pPr>
+        <w:pStyle w:val="Prrafodelista"/>
+        <w:numPr>
+          <w:ilvl w:val="0"/>
+          <w:numId w:val="4"/>
+        </w:numPr>
+      </w:pPr>
+      <w:r>
+        <w:t>Tiempo en llegada de pedido</w:t>
+      </w:r>
+    </w:p>
+    <w:p>
+      <w:pPr>
+        <w:pStyle w:val="Prrafodelista"/>
+        <w:numPr>
+          <w:ilvl w:val="0"/>
+          <w:numId w:val="4"/>
+        </w:numPr>
+      </w:pPr>
+      <w:r>
+        <w:t>Ubicación (ciudad o rango máximo del pedido)</w:t>
+      </w:r>
+    </w:p>
+    <w:p>
+      <w:pPr>
+        <w:pStyle w:val="Prrafodelista"/>
+        <w:numPr>
+          <w:ilvl w:val="0"/>
+          <w:numId w:val="4"/>
+        </w:numPr>
+      </w:pPr>
+      <w:r>
+        <w:t>Logo</w:t>
+      </w:r>
+    </w:p>
+    <w:p>
+      <w:pPr>
+        <w:pStyle w:val="Prrafodelista"/>
+        <w:numPr>
+          <w:ilvl w:val="0"/>
+          <w:numId w:val="4"/>
+        </w:numPr>
+      </w:pPr>
+      <w:r>
+        <w:t>Eslogan</w:t>
+      </w:r>
+    </w:p>
+    <w:p>
+      <w:pPr>
+        <w:pStyle w:val="Ttulo3"/>
+      </w:pPr>
+      <w:r>
+        <w:t xml:space="preserve">3. </w:t>
+      </w:r>
+      <w:r>
+        <w:t>Usuario</w:t>
+      </w:r>
+    </w:p>
+    <w:p>
+      <w:pPr>
+        <w:pStyle w:val="Prrafodelista"/>
+        <w:numPr>
+          <w:ilvl w:val="0"/>
+          <w:numId w:val="5"/>
+        </w:numPr>
+      </w:pPr>
+      <w:r>
+        <w:t>Key</w:t>
+      </w:r>
+    </w:p>
+    <w:p>
+      <w:pPr>
+        <w:pStyle w:val="Prrafodelista"/>
+        <w:numPr>
+          <w:ilvl w:val="0"/>
+          <w:numId w:val="5"/>
+        </w:numPr>
+      </w:pPr>
+      <w:r>
+        <w:t>Correo</w:t>
+      </w:r>
+    </w:p>
+    <w:p>
+      <w:pPr>
+        <w:pStyle w:val="Prrafodelista"/>
+        <w:numPr>
+          <w:ilvl w:val="0"/>
+          <w:numId w:val="5"/>
+        </w:numPr>
+      </w:pPr>
+      <w:r>
+        <w:t>Celular</w:t>
+      </w:r>
+    </w:p>
+    <w:p>
+      <w:pPr>
+        <w:pStyle w:val="Prrafodelista"/>
+        <w:numPr>
+          <w:ilvl w:val="0"/>
+          <w:numId w:val="5"/>
+        </w:numPr>
+      </w:pPr>
+      <w:r>
+        <w:t>Nombre</w:t>
+      </w:r>
+    </w:p>
+    <w:p>
+      <w:pPr>
+        <w:pStyle w:val="Ttulo3"/>
+      </w:pPr>
+      <w:r>
+        <w:t>4. Productos</w:t>
+      </w:r>
+    </w:p>
+    <w:p>
+      <w:pPr>
+        <w:pStyle w:val="Prrafodelista"/>
+        <w:numPr>
+          <w:ilvl w:val="0"/>
+          <w:numId w:val="6"/>
+        </w:numPr>
+      </w:pPr>
+      <w:r>
+        <w:t>Key</w:t>
+      </w:r>
+    </w:p>
+    <w:p>
+      <w:pPr>
+        <w:pStyle w:val="Prrafodelista"/>
+        <w:numPr>
+          <w:ilvl w:val="0"/>
+          <w:numId w:val="6"/>
         </w:numPr>
       </w:pPr>
       <w:r>
@@ -103,299 +396,43 @@
         <w:pStyle w:val="Prrafodelista"/>
         <w:numPr>
           <w:ilvl w:val="0"/>
-          <w:numId w:val="1"/>
-        </w:numPr>
-      </w:pPr>
-      <w:r>
-        <w:t>Planes</w:t>
-      </w:r>
-    </w:p>
-    <w:p>
-      <w:pPr>
-        <w:pStyle w:val="Prrafodelista"/>
-        <w:numPr>
-          <w:ilvl w:val="0"/>
-          <w:numId w:val="1"/>
-        </w:numPr>
-      </w:pPr>
-      <w:r>
-        <w:t>Pedido</w:t>
-      </w:r>
-    </w:p>
-    <w:p>
-      <w:pPr>
-        <w:pStyle w:val="Prrafodelista"/>
-        <w:numPr>
-          <w:ilvl w:val="0"/>
-          <w:numId w:val="1"/>
-        </w:numPr>
-      </w:pPr>
-      <w:r>
-        <w:t>Carrito</w:t>
+          <w:numId w:val="6"/>
+        </w:numPr>
+      </w:pPr>
+      <w:r>
+        <w:t>Nombre</w:t>
+      </w:r>
+    </w:p>
+    <w:p>
+      <w:pPr>
+        <w:pStyle w:val="Prrafodelista"/>
+        <w:numPr>
+          <w:ilvl w:val="0"/>
+          <w:numId w:val="6"/>
+        </w:numPr>
+      </w:pPr>
+      <w:r>
+        <w:t>Descripción</w:t>
+      </w:r>
+    </w:p>
+    <w:p>
+      <w:pPr>
+        <w:pStyle w:val="Prrafodelista"/>
+        <w:numPr>
+          <w:ilvl w:val="0"/>
+          <w:numId w:val="6"/>
+        </w:numPr>
+      </w:pPr>
+      <w:r>
+        <w:t>Precio</w:t>
       </w:r>
     </w:p>
     <w:p>
       <w:pPr>
         <w:pStyle w:val="Ttulo3"/>
-        <w:ind w:left="360" w:hanging="360"/>
-      </w:pPr>
-      <w:r>
-        <w:t>2. empresa</w:t>
-      </w:r>
-    </w:p>
-    <w:p/>
-    <w:p>
-      <w:pPr>
-        <w:pStyle w:val="Prrafodelista"/>
-        <w:numPr>
-          <w:ilvl w:val="0"/>
-          <w:numId w:val="4"/>
-        </w:numPr>
-      </w:pPr>
-      <w:r>
-        <w:t>Clave</w:t>
-      </w:r>
-    </w:p>
-    <w:p>
-      <w:pPr>
-        <w:pStyle w:val="Prrafodelista"/>
-        <w:numPr>
-          <w:ilvl w:val="0"/>
-          <w:numId w:val="4"/>
-        </w:numPr>
-      </w:pPr>
-      <w:r>
-        <w:t>Cliente</w:t>
-      </w:r>
-    </w:p>
-    <w:p>
-      <w:pPr>
-        <w:pStyle w:val="Prrafodelista"/>
-        <w:numPr>
-          <w:ilvl w:val="0"/>
-          <w:numId w:val="4"/>
-        </w:numPr>
-      </w:pPr>
-      <w:r>
-        <w:t>Nombre</w:t>
-      </w:r>
-    </w:p>
-    <w:p>
-      <w:pPr>
-        <w:pStyle w:val="Prrafodelista"/>
-        <w:numPr>
-          <w:ilvl w:val="0"/>
-          <w:numId w:val="4"/>
-        </w:numPr>
-      </w:pPr>
-      <w:r>
-        <w:t>Descripción</w:t>
-      </w:r>
-    </w:p>
-    <w:p>
-      <w:pPr>
-        <w:pStyle w:val="Prrafodelista"/>
-        <w:numPr>
-          <w:ilvl w:val="0"/>
-          <w:numId w:val="4"/>
-        </w:numPr>
-      </w:pPr>
-      <w:r>
-        <w:t>Lista de categorías</w:t>
-      </w:r>
-    </w:p>
-    <w:p>
-      <w:pPr>
-        <w:pStyle w:val="Prrafodelista"/>
-        <w:numPr>
-          <w:ilvl w:val="0"/>
-          <w:numId w:val="4"/>
-        </w:numPr>
-      </w:pPr>
-      <w:r>
-        <w:t>Horario de atención</w:t>
-      </w:r>
-    </w:p>
-    <w:p>
-      <w:pPr>
-        <w:pStyle w:val="Prrafodelista"/>
-        <w:numPr>
-          <w:ilvl w:val="0"/>
-          <w:numId w:val="4"/>
-        </w:numPr>
-      </w:pPr>
-      <w:r>
-        <w:t>Tiempo en llegada de pedido</w:t>
-      </w:r>
-    </w:p>
-    <w:p>
-      <w:pPr>
-        <w:pStyle w:val="Prrafodelista"/>
-        <w:numPr>
-          <w:ilvl w:val="0"/>
-          <w:numId w:val="4"/>
-        </w:numPr>
-      </w:pPr>
-      <w:r>
-        <w:t>Ubicación (ciudad o rango máximo del pedido)</w:t>
-      </w:r>
-    </w:p>
-    <w:p>
-      <w:pPr>
-        <w:pStyle w:val="Prrafodelista"/>
-        <w:numPr>
-          <w:ilvl w:val="0"/>
-          <w:numId w:val="4"/>
-        </w:numPr>
-      </w:pPr>
-      <w:r>
-        <w:t>Logo</w:t>
-      </w:r>
-    </w:p>
-    <w:p>
-      <w:pPr>
-        <w:pStyle w:val="Prrafodelista"/>
-        <w:numPr>
-          <w:ilvl w:val="0"/>
-          <w:numId w:val="4"/>
-        </w:numPr>
-      </w:pPr>
-      <w:r>
-        <w:t>Eslogan</w:t>
-      </w:r>
-    </w:p>
-    <w:p>
-      <w:pPr>
-        <w:pStyle w:val="Ttulo3"/>
-      </w:pPr>
-      <w:r>
-        <w:t xml:space="preserve">3. </w:t>
-      </w:r>
-      <w:r>
-        <w:t>Usuario</w:t>
-      </w:r>
-    </w:p>
-    <w:p>
-      <w:pPr>
-        <w:pStyle w:val="Prrafodelista"/>
-        <w:numPr>
-          <w:ilvl w:val="0"/>
-          <w:numId w:val="5"/>
-        </w:numPr>
-      </w:pPr>
-      <w:r>
-        <w:t>Key</w:t>
-      </w:r>
-    </w:p>
-    <w:p>
-      <w:pPr>
-        <w:pStyle w:val="Prrafodelista"/>
-        <w:numPr>
-          <w:ilvl w:val="0"/>
-          <w:numId w:val="5"/>
-        </w:numPr>
-      </w:pPr>
-      <w:r>
-        <w:t>Correo</w:t>
-      </w:r>
-    </w:p>
-    <w:p>
-      <w:pPr>
-        <w:pStyle w:val="Prrafodelista"/>
-        <w:numPr>
-          <w:ilvl w:val="0"/>
-          <w:numId w:val="5"/>
-        </w:numPr>
-      </w:pPr>
-      <w:r>
-        <w:t>Celular</w:t>
-      </w:r>
-    </w:p>
-    <w:p>
-      <w:pPr>
-        <w:pStyle w:val="Prrafodelista"/>
-        <w:numPr>
-          <w:ilvl w:val="0"/>
-          <w:numId w:val="5"/>
-        </w:numPr>
-      </w:pPr>
-      <w:r>
-        <w:t>Nombre</w:t>
-      </w:r>
-    </w:p>
-    <w:p>
-      <w:pPr>
-        <w:pStyle w:val="Ttulo3"/>
-      </w:pPr>
-      <w:r>
-        <w:t>4. Productos</w:t>
-      </w:r>
-    </w:p>
-    <w:p>
-      <w:pPr>
-        <w:pStyle w:val="Prrafodelista"/>
-        <w:numPr>
-          <w:ilvl w:val="0"/>
-          <w:numId w:val="6"/>
-        </w:numPr>
-      </w:pPr>
-      <w:r>
-        <w:t>Key</w:t>
-      </w:r>
-    </w:p>
-    <w:p>
-      <w:pPr>
-        <w:pStyle w:val="Prrafodelista"/>
-        <w:numPr>
-          <w:ilvl w:val="0"/>
-          <w:numId w:val="6"/>
-        </w:numPr>
-      </w:pPr>
-      <w:r>
-        <w:t>Categoría</w:t>
-      </w:r>
-    </w:p>
-    <w:p>
-      <w:pPr>
-        <w:pStyle w:val="Prrafodelista"/>
-        <w:numPr>
-          <w:ilvl w:val="0"/>
-          <w:numId w:val="6"/>
-        </w:numPr>
-      </w:pPr>
-      <w:r>
-        <w:t>Nombre</w:t>
-      </w:r>
-    </w:p>
-    <w:p>
-      <w:pPr>
-        <w:pStyle w:val="Prrafodelista"/>
-        <w:numPr>
-          <w:ilvl w:val="0"/>
-          <w:numId w:val="6"/>
-        </w:numPr>
-      </w:pPr>
-      <w:r>
-        <w:t>Descripción</w:t>
-      </w:r>
-    </w:p>
-    <w:p>
-      <w:pPr>
-        <w:pStyle w:val="Prrafodelista"/>
-        <w:numPr>
-          <w:ilvl w:val="0"/>
-          <w:numId w:val="6"/>
-        </w:numPr>
-      </w:pPr>
-      <w:r>
-        <w:t>Precio</w:t>
-      </w:r>
-    </w:p>
-    <w:p>
-      <w:pPr>
-        <w:pStyle w:val="Ttulo3"/>
-      </w:pPr>
-      <w:r>
+      </w:pPr>
+      <w:r>
+        <w:lastRenderedPageBreak/>
         <w:t xml:space="preserve">5. </w:t>
       </w:r>
       <w:r>

</xml_diff>

<commit_message>
usuario, pedido y carrito endpoind
</commit_message>
<xml_diff>
--- a/documentacion/domi.docx
+++ b/documentacion/domi.docx
@@ -376,486 +376,590 @@
       <w:r>
         <w:t>Valor mínimo del pedido</w:t>
       </w:r>
+    </w:p>
+    <w:p>
+      <w:pPr>
+        <w:pStyle w:val="Prrafodelista"/>
+        <w:numPr>
+          <w:ilvl w:val="0"/>
+          <w:numId w:val="4"/>
+        </w:numPr>
+      </w:pPr>
+      <w:r>
+        <w:t>Correo electrónico</w:t>
+      </w:r>
+    </w:p>
+    <w:p>
+      <w:pPr>
+        <w:pStyle w:val="Prrafodelista"/>
+        <w:numPr>
+          <w:ilvl w:val="0"/>
+          <w:numId w:val="4"/>
+        </w:numPr>
+      </w:pPr>
+      <w:r>
+        <w:t>“Fecha de registro”</w:t>
+      </w:r>
+    </w:p>
+    <w:p>
+      <w:pPr>
+        <w:pStyle w:val="Ttulo3"/>
+      </w:pPr>
+      <w:r>
+        <w:t xml:space="preserve">3. </w:t>
+      </w:r>
+      <w:r>
+        <w:t>Usuario</w:t>
+      </w:r>
+    </w:p>
+    <w:p>
+      <w:pPr>
+        <w:pStyle w:val="Prrafodelista"/>
+        <w:numPr>
+          <w:ilvl w:val="0"/>
+          <w:numId w:val="5"/>
+        </w:numPr>
+      </w:pPr>
+      <w:r>
+        <w:t>Key</w:t>
+      </w:r>
+    </w:p>
+    <w:p>
+      <w:pPr>
+        <w:pStyle w:val="Prrafodelista"/>
+        <w:numPr>
+          <w:ilvl w:val="0"/>
+          <w:numId w:val="5"/>
+        </w:numPr>
+      </w:pPr>
+      <w:r>
+        <w:t>Celular</w:t>
+      </w:r>
+    </w:p>
+    <w:p>
+      <w:pPr>
+        <w:pStyle w:val="Prrafodelista"/>
+        <w:numPr>
+          <w:ilvl w:val="0"/>
+          <w:numId w:val="5"/>
+        </w:numPr>
+      </w:pPr>
+      <w:r>
+        <w:t>Nombre</w:t>
+      </w:r>
+      <w:r>
+        <w:t xml:space="preserve"> de usuario</w:t>
+      </w:r>
+    </w:p>
+    <w:p>
+      <w:pPr>
+        <w:pStyle w:val="Prrafodelista"/>
+        <w:numPr>
+          <w:ilvl w:val="0"/>
+          <w:numId w:val="5"/>
+        </w:numPr>
+      </w:pPr>
+      <w:r>
+        <w:t>correo</w:t>
+      </w:r>
+    </w:p>
+    <w:p>
+      <w:pPr>
+        <w:pStyle w:val="Prrafodelista"/>
+        <w:numPr>
+          <w:ilvl w:val="0"/>
+          <w:numId w:val="5"/>
+        </w:numPr>
+      </w:pPr>
+      <w:r>
+        <w:t>Contraseña</w:t>
+      </w:r>
+    </w:p>
+    <w:p>
+      <w:pPr>
+        <w:pStyle w:val="Prrafodelista"/>
+      </w:pPr>
+    </w:p>
+    <w:p>
+      <w:pPr>
+        <w:pStyle w:val="Ttulo3"/>
+      </w:pPr>
+      <w:r>
+        <w:t>4. Productos</w:t>
+      </w:r>
+    </w:p>
+    <w:p>
+      <w:pPr>
+        <w:pStyle w:val="Prrafodelista"/>
+        <w:numPr>
+          <w:ilvl w:val="0"/>
+          <w:numId w:val="6"/>
+        </w:numPr>
+      </w:pPr>
+      <w:r>
+        <w:t>Key</w:t>
+      </w:r>
+    </w:p>
+    <w:p>
+      <w:pPr>
+        <w:pStyle w:val="Prrafodelista"/>
+        <w:numPr>
+          <w:ilvl w:val="0"/>
+          <w:numId w:val="6"/>
+        </w:numPr>
+      </w:pPr>
+      <w:r>
+        <w:lastRenderedPageBreak/>
+        <w:t>Grupo</w:t>
+      </w:r>
+    </w:p>
+    <w:p>
+      <w:pPr>
+        <w:pStyle w:val="Prrafodelista"/>
+        <w:numPr>
+          <w:ilvl w:val="0"/>
+          <w:numId w:val="6"/>
+        </w:numPr>
+      </w:pPr>
+      <w:r>
+        <w:t>Nombre</w:t>
+      </w:r>
+    </w:p>
+    <w:p>
+      <w:pPr>
+        <w:pStyle w:val="Prrafodelista"/>
+        <w:numPr>
+          <w:ilvl w:val="0"/>
+          <w:numId w:val="6"/>
+        </w:numPr>
+      </w:pPr>
+      <w:r>
+        <w:t>Descripción</w:t>
+      </w:r>
+    </w:p>
+    <w:p>
+      <w:pPr>
+        <w:pStyle w:val="Prrafodelista"/>
+        <w:numPr>
+          <w:ilvl w:val="0"/>
+          <w:numId w:val="6"/>
+        </w:numPr>
+      </w:pPr>
+      <w:r>
+        <w:t>Precio</w:t>
+      </w:r>
+    </w:p>
+    <w:p>
+      <w:pPr>
+        <w:pStyle w:val="Ttulo3"/>
+      </w:pPr>
+      <w:r>
+        <w:t xml:space="preserve">5. </w:t>
+      </w:r>
+      <w:r>
+        <w:t>Categoría</w:t>
+      </w:r>
+    </w:p>
+    <w:p>
+      <w:pPr>
+        <w:pStyle w:val="Prrafodelista"/>
+        <w:numPr>
+          <w:ilvl w:val="0"/>
+          <w:numId w:val="7"/>
+        </w:numPr>
+      </w:pPr>
+      <w:r>
+        <w:t>Key</w:t>
+      </w:r>
+    </w:p>
+    <w:p>
+      <w:pPr>
+        <w:pStyle w:val="Prrafodelista"/>
+        <w:numPr>
+          <w:ilvl w:val="0"/>
+          <w:numId w:val="7"/>
+        </w:numPr>
+      </w:pPr>
+      <w:r>
+        <w:t>Empresa</w:t>
+      </w:r>
+    </w:p>
+    <w:p>
+      <w:pPr>
+        <w:pStyle w:val="Prrafodelista"/>
+        <w:numPr>
+          <w:ilvl w:val="0"/>
+          <w:numId w:val="7"/>
+        </w:numPr>
+      </w:pPr>
+      <w:r>
+        <w:t>Nombre</w:t>
+      </w:r>
+    </w:p>
+    <w:p>
+      <w:pPr>
+        <w:pStyle w:val="Prrafodelista"/>
+        <w:numPr>
+          <w:ilvl w:val="0"/>
+          <w:numId w:val="7"/>
+        </w:numPr>
+      </w:pPr>
+      <w:r>
+        <w:t>Lista de productos</w:t>
+      </w:r>
+    </w:p>
+    <w:p>
+      <w:pPr>
+        <w:pStyle w:val="Ttulo3"/>
+      </w:pPr>
+      <w:r>
+        <w:t>7</w:t>
+      </w:r>
+      <w:r>
+        <w:t>. Pedido</w:t>
+      </w:r>
+    </w:p>
+    <w:p>
+      <w:pPr>
+        <w:pStyle w:val="Prrafodelista"/>
+        <w:numPr>
+          <w:ilvl w:val="0"/>
+          <w:numId w:val="8"/>
+        </w:numPr>
+      </w:pPr>
+      <w:proofErr w:type="spellStart"/>
+      <w:r>
+        <w:t>keyPedido</w:t>
+      </w:r>
+      <w:proofErr w:type="spellEnd"/>
+    </w:p>
+    <w:p>
+      <w:pPr>
+        <w:pStyle w:val="Prrafodelista"/>
+        <w:numPr>
+          <w:ilvl w:val="0"/>
+          <w:numId w:val="8"/>
+        </w:numPr>
+      </w:pPr>
+      <w:r>
+        <w:t>Cantidad</w:t>
+      </w:r>
+    </w:p>
+    <w:p>
+      <w:pPr>
+        <w:pStyle w:val="Prrafodelista"/>
+        <w:numPr>
+          <w:ilvl w:val="0"/>
+          <w:numId w:val="8"/>
+        </w:numPr>
+      </w:pPr>
+      <w:r>
+        <w:t>Producto</w:t>
+      </w:r>
+    </w:p>
+    <w:p>
+      <w:pPr>
+        <w:pStyle w:val="Prrafodelista"/>
+        <w:numPr>
+          <w:ilvl w:val="0"/>
+          <w:numId w:val="8"/>
+        </w:numPr>
+      </w:pPr>
+      <w:r>
+        <w:t xml:space="preserve">Observación </w:t>
+      </w:r>
+    </w:p>
+    <w:p>
+      <w:pPr>
+        <w:pStyle w:val="Ttulo3"/>
+      </w:pPr>
+      <w:r>
+        <w:t>8</w:t>
+      </w:r>
+      <w:r>
+        <w:t>. Carrito</w:t>
+      </w:r>
+    </w:p>
+    <w:p>
+      <w:pPr>
+        <w:pStyle w:val="Prrafodelista"/>
+        <w:numPr>
+          <w:ilvl w:val="0"/>
+          <w:numId w:val="9"/>
+        </w:numPr>
+      </w:pPr>
+      <w:proofErr w:type="spellStart"/>
+      <w:r>
+        <w:t>keyCarrito</w:t>
+      </w:r>
+      <w:proofErr w:type="spellEnd"/>
+    </w:p>
+    <w:p>
+      <w:pPr>
+        <w:pStyle w:val="Prrafodelista"/>
+        <w:numPr>
+          <w:ilvl w:val="0"/>
+          <w:numId w:val="9"/>
+        </w:numPr>
+      </w:pPr>
+      <w:proofErr w:type="spellStart"/>
+      <w:r>
+        <w:t>key</w:t>
+      </w:r>
+      <w:proofErr w:type="spellEnd"/>
+      <w:r>
+        <w:t xml:space="preserve"> empresa </w:t>
+      </w:r>
+    </w:p>
+    <w:p>
+      <w:pPr>
+        <w:pStyle w:val="Prrafodelista"/>
+        <w:numPr>
+          <w:ilvl w:val="0"/>
+          <w:numId w:val="9"/>
+        </w:numPr>
+      </w:pPr>
+      <w:r>
+        <w:t>Lista de Pedidos</w:t>
+      </w:r>
+    </w:p>
+    <w:p>
+      <w:pPr>
+        <w:pStyle w:val="Prrafodelista"/>
+        <w:numPr>
+          <w:ilvl w:val="0"/>
+          <w:numId w:val="9"/>
+        </w:numPr>
+      </w:pPr>
+      <w:r>
+        <w:t>Total</w:t>
+      </w:r>
+    </w:p>
+    <w:p>
+      <w:pPr>
+        <w:pStyle w:val="Prrafodelista"/>
+        <w:numPr>
+          <w:ilvl w:val="0"/>
+          <w:numId w:val="9"/>
+        </w:numPr>
+      </w:pPr>
+      <w:r>
+        <w:t>Observación</w:t>
+      </w:r>
+    </w:p>
+    <w:p>
+      <w:pPr>
+        <w:pStyle w:val="Prrafodelista"/>
+        <w:numPr>
+          <w:ilvl w:val="0"/>
+          <w:numId w:val="9"/>
+        </w:numPr>
+      </w:pPr>
+      <w:r>
+        <w:t>Usuario</w:t>
+      </w:r>
+    </w:p>
+    <w:p>
+      <w:pPr>
+        <w:pStyle w:val="Prrafodelista"/>
+        <w:numPr>
+          <w:ilvl w:val="0"/>
+          <w:numId w:val="9"/>
+        </w:numPr>
+      </w:pPr>
+      <w:r>
+        <w:t>Dirección(ubicación)</w:t>
+      </w:r>
+    </w:p>
+    <w:p>
+      <w:pPr>
+        <w:pStyle w:val="Prrafodelista"/>
+        <w:numPr>
+          <w:ilvl w:val="0"/>
+          <w:numId w:val="9"/>
+        </w:numPr>
+      </w:pPr>
+      <w:r>
+        <w:t>Forma de pago</w:t>
+      </w:r>
+    </w:p>
+    <w:p>
+      <w:pPr>
+        <w:pStyle w:val="Prrafodelista"/>
+        <w:numPr>
+          <w:ilvl w:val="0"/>
+          <w:numId w:val="9"/>
+        </w:numPr>
+      </w:pPr>
+      <w:r>
+        <w:t xml:space="preserve">Costo domicilio </w:t>
+      </w:r>
+    </w:p>
+    <w:p>
+      <w:pPr>
+        <w:pStyle w:val="Prrafodelista"/>
+        <w:numPr>
+          <w:ilvl w:val="0"/>
+          <w:numId w:val="9"/>
+        </w:numPr>
+      </w:pPr>
+      <w:r>
+        <w:t xml:space="preserve">Fecha </w:t>
+      </w:r>
+    </w:p>
+    <w:p>
+      <w:pPr>
+        <w:pStyle w:val="Prrafodelista"/>
+        <w:numPr>
+          <w:ilvl w:val="0"/>
+          <w:numId w:val="9"/>
+        </w:numPr>
+      </w:pPr>
+      <w:r>
+        <w:t>hora</w:t>
+      </w:r>
+    </w:p>
+    <w:p>
+      <w:pPr>
+        <w:pStyle w:val="Prrafodelista"/>
+      </w:pPr>
+    </w:p>
+    <w:p>
+      <w:pPr>
+        <w:pStyle w:val="Ttulo3"/>
+      </w:pPr>
+      <w:r>
+        <w:t xml:space="preserve">9. </w:t>
+      </w:r>
+      <w:r>
+        <w:t xml:space="preserve">Reputación empresa </w:t>
+      </w:r>
+    </w:p>
+    <w:p>
+      <w:pPr>
+        <w:pStyle w:val="Prrafodelista"/>
+        <w:numPr>
+          <w:ilvl w:val="0"/>
+          <w:numId w:val="9"/>
+        </w:numPr>
+      </w:pPr>
+      <w:r>
+        <w:t>Nivel</w:t>
+      </w:r>
+    </w:p>
+    <w:p>
+      <w:pPr>
+        <w:pStyle w:val="Prrafodelista"/>
+        <w:numPr>
+          <w:ilvl w:val="0"/>
+          <w:numId w:val="9"/>
+        </w:numPr>
+      </w:pPr>
+      <w:r>
+        <w:t>Empresa</w:t>
+      </w:r>
+    </w:p>
+    <w:p>
+      <w:pPr>
+        <w:pStyle w:val="Prrafodelista"/>
+        <w:numPr>
+          <w:ilvl w:val="0"/>
+          <w:numId w:val="9"/>
+        </w:numPr>
+      </w:pPr>
+      <w:r>
+        <w:t xml:space="preserve">Descripción </w:t>
+      </w:r>
+    </w:p>
+    <w:p>
+      <w:pPr>
+        <w:pStyle w:val="Ttulo3"/>
+      </w:pPr>
+      <w:r>
+        <w:t xml:space="preserve">10. Reputación cliente </w:t>
+      </w:r>
+    </w:p>
+    <w:p>
+      <w:pPr>
+        <w:pStyle w:val="Prrafodelista"/>
+        <w:numPr>
+          <w:ilvl w:val="0"/>
+          <w:numId w:val="9"/>
+        </w:numPr>
+      </w:pPr>
+      <w:r>
+        <w:t>Nivel</w:t>
+      </w:r>
+    </w:p>
+    <w:p>
+      <w:pPr>
+        <w:pStyle w:val="Prrafodelista"/>
+        <w:numPr>
+          <w:ilvl w:val="0"/>
+          <w:numId w:val="9"/>
+        </w:numPr>
+      </w:pPr>
+      <w:r>
+        <w:t>Cliente</w:t>
+      </w:r>
+    </w:p>
+    <w:p>
+      <w:pPr>
+        <w:pStyle w:val="Prrafodelista"/>
+        <w:numPr>
+          <w:ilvl w:val="0"/>
+          <w:numId w:val="9"/>
+        </w:numPr>
+      </w:pPr>
+      <w:r>
+        <w:t xml:space="preserve">Descripción </w:t>
+      </w:r>
+    </w:p>
+    <w:p>
+      <w:pPr>
+        <w:pStyle w:val="Prrafodelista"/>
+      </w:pPr>
+    </w:p>
+    <w:p>
+      <w:pPr>
+        <w:pStyle w:val="Prrafodelista"/>
+      </w:pPr>
+    </w:p>
+    <w:p>
+      <w:pPr>
+        <w:pStyle w:val="Prrafodelista"/>
+      </w:pPr>
+    </w:p>
+    <w:p>
+      <w:pPr>
+        <w:pStyle w:val="Prrafodelista"/>
+      </w:pPr>
+      <w:r>
+        <w:rPr>
+          <w:color w:val="FF0000"/>
+        </w:rPr>
+        <w:t>Restaurante añadir</w:t>
+      </w:r>
+      <w:r>
+        <w:rPr>
+          <w:color w:val="FF0000"/>
+        </w:rPr>
+        <w:t xml:space="preserve">, imagen, horario de atención, valor domicilio </w:t>
+      </w:r>
+    </w:p>
+    <w:p>
+      <w:pPr>
+        <w:ind w:left="360"/>
+      </w:pPr>
+    </w:p>
+    <w:p>
+      <w:r>
+        <w:lastRenderedPageBreak/>
+        <w:tab/>
+      </w:r>
       <w:bookmarkStart w:id="0" w:name="_GoBack"/>
       <w:bookmarkEnd w:id="0"/>
     </w:p>
-    <w:p>
-      <w:pPr>
-        <w:pStyle w:val="Prrafodelista"/>
-        <w:numPr>
-          <w:ilvl w:val="0"/>
-          <w:numId w:val="4"/>
-        </w:numPr>
-      </w:pPr>
-      <w:r>
-        <w:t>Correo electrónico</w:t>
-      </w:r>
-    </w:p>
-    <w:p>
-      <w:pPr>
-        <w:pStyle w:val="Prrafodelista"/>
-        <w:numPr>
-          <w:ilvl w:val="0"/>
-          <w:numId w:val="4"/>
-        </w:numPr>
-      </w:pPr>
-      <w:r>
-        <w:t>“Fecha de registro”</w:t>
-      </w:r>
-    </w:p>
-    <w:p>
-      <w:pPr>
-        <w:pStyle w:val="Ttulo3"/>
-      </w:pPr>
-      <w:r>
-        <w:t xml:space="preserve">3. </w:t>
-      </w:r>
-      <w:r>
-        <w:t>Usuario</w:t>
-      </w:r>
-    </w:p>
-    <w:p>
-      <w:pPr>
-        <w:pStyle w:val="Prrafodelista"/>
-        <w:numPr>
-          <w:ilvl w:val="0"/>
-          <w:numId w:val="5"/>
-        </w:numPr>
-      </w:pPr>
-      <w:r>
-        <w:t>Key</w:t>
-      </w:r>
-    </w:p>
-    <w:p>
-      <w:pPr>
-        <w:pStyle w:val="Prrafodelista"/>
-        <w:numPr>
-          <w:ilvl w:val="0"/>
-          <w:numId w:val="5"/>
-        </w:numPr>
-      </w:pPr>
-      <w:r>
-        <w:t>Correo</w:t>
-      </w:r>
-    </w:p>
-    <w:p>
-      <w:pPr>
-        <w:pStyle w:val="Prrafodelista"/>
-        <w:numPr>
-          <w:ilvl w:val="0"/>
-          <w:numId w:val="5"/>
-        </w:numPr>
-      </w:pPr>
-      <w:r>
-        <w:t>Celular</w:t>
-      </w:r>
-    </w:p>
-    <w:p>
-      <w:pPr>
-        <w:pStyle w:val="Prrafodelista"/>
-        <w:numPr>
-          <w:ilvl w:val="0"/>
-          <w:numId w:val="5"/>
-        </w:numPr>
-      </w:pPr>
-      <w:r>
-        <w:t>Nombre</w:t>
-      </w:r>
-    </w:p>
-    <w:p>
-      <w:pPr>
-        <w:pStyle w:val="Prrafodelista"/>
-        <w:numPr>
-          <w:ilvl w:val="0"/>
-          <w:numId w:val="5"/>
-        </w:numPr>
-      </w:pPr>
-      <w:r>
-        <w:t>Apellido</w:t>
-      </w:r>
-    </w:p>
-    <w:p>
-      <w:pPr>
-        <w:pStyle w:val="Prrafodelista"/>
-        <w:numPr>
-          <w:ilvl w:val="0"/>
-          <w:numId w:val="5"/>
-        </w:numPr>
-      </w:pPr>
-      <w:r>
-        <w:t>Contraseña</w:t>
-      </w:r>
-    </w:p>
-    <w:p>
-      <w:pPr>
-        <w:pStyle w:val="Prrafodelista"/>
-        <w:numPr>
-          <w:ilvl w:val="0"/>
-          <w:numId w:val="5"/>
-        </w:numPr>
-      </w:pPr>
-      <w:r>
-        <w:t xml:space="preserve">Numero </w:t>
-      </w:r>
-      <w:proofErr w:type="spellStart"/>
-      <w:r>
-        <w:t>movil</w:t>
-      </w:r>
-      <w:proofErr w:type="spellEnd"/>
-    </w:p>
-    <w:p>
-      <w:pPr>
-        <w:pStyle w:val="Ttulo3"/>
-      </w:pPr>
-      <w:r>
-        <w:lastRenderedPageBreak/>
-        <w:t>4. Productos</w:t>
-      </w:r>
-    </w:p>
-    <w:p>
-      <w:pPr>
-        <w:pStyle w:val="Prrafodelista"/>
-        <w:numPr>
-          <w:ilvl w:val="0"/>
-          <w:numId w:val="6"/>
-        </w:numPr>
-      </w:pPr>
-      <w:r>
-        <w:t>Key</w:t>
-      </w:r>
-    </w:p>
-    <w:p>
-      <w:pPr>
-        <w:pStyle w:val="Prrafodelista"/>
-        <w:numPr>
-          <w:ilvl w:val="0"/>
-          <w:numId w:val="6"/>
-        </w:numPr>
-      </w:pPr>
-      <w:r>
-        <w:t>Grupo</w:t>
-      </w:r>
-    </w:p>
-    <w:p>
-      <w:pPr>
-        <w:pStyle w:val="Prrafodelista"/>
-        <w:numPr>
-          <w:ilvl w:val="0"/>
-          <w:numId w:val="6"/>
-        </w:numPr>
-      </w:pPr>
-      <w:r>
-        <w:t>Nombre</w:t>
-      </w:r>
-    </w:p>
-    <w:p>
-      <w:pPr>
-        <w:pStyle w:val="Prrafodelista"/>
-        <w:numPr>
-          <w:ilvl w:val="0"/>
-          <w:numId w:val="6"/>
-        </w:numPr>
-      </w:pPr>
-      <w:r>
-        <w:t>Descripción</w:t>
-      </w:r>
-    </w:p>
-    <w:p>
-      <w:pPr>
-        <w:pStyle w:val="Prrafodelista"/>
-        <w:numPr>
-          <w:ilvl w:val="0"/>
-          <w:numId w:val="6"/>
-        </w:numPr>
-      </w:pPr>
-      <w:r>
-        <w:t>Precio</w:t>
-      </w:r>
-    </w:p>
-    <w:p>
-      <w:pPr>
-        <w:pStyle w:val="Ttulo3"/>
-      </w:pPr>
-      <w:r>
-        <w:t xml:space="preserve">5. </w:t>
-      </w:r>
-      <w:r>
-        <w:t>Categoría</w:t>
-      </w:r>
-    </w:p>
-    <w:p>
-      <w:pPr>
-        <w:pStyle w:val="Prrafodelista"/>
-        <w:numPr>
-          <w:ilvl w:val="0"/>
-          <w:numId w:val="7"/>
-        </w:numPr>
-      </w:pPr>
-      <w:r>
-        <w:t>Key</w:t>
-      </w:r>
-    </w:p>
-    <w:p>
-      <w:pPr>
-        <w:pStyle w:val="Prrafodelista"/>
-        <w:numPr>
-          <w:ilvl w:val="0"/>
-          <w:numId w:val="7"/>
-        </w:numPr>
-      </w:pPr>
-      <w:r>
-        <w:t>Empresa</w:t>
-      </w:r>
-    </w:p>
-    <w:p>
-      <w:pPr>
-        <w:pStyle w:val="Prrafodelista"/>
-        <w:numPr>
-          <w:ilvl w:val="0"/>
-          <w:numId w:val="7"/>
-        </w:numPr>
-      </w:pPr>
-      <w:r>
-        <w:t>Nombre</w:t>
-      </w:r>
-    </w:p>
-    <w:p>
-      <w:pPr>
-        <w:pStyle w:val="Prrafodelista"/>
-        <w:numPr>
-          <w:ilvl w:val="0"/>
-          <w:numId w:val="7"/>
-        </w:numPr>
-      </w:pPr>
-      <w:r>
-        <w:t>Lista de productos</w:t>
-      </w:r>
-    </w:p>
-    <w:p>
-      <w:pPr>
-        <w:pStyle w:val="Ttulo3"/>
-      </w:pPr>
-      <w:r>
-        <w:t>7</w:t>
-      </w:r>
-      <w:r>
-        <w:t>. Pedido</w:t>
-      </w:r>
-    </w:p>
-    <w:p>
-      <w:pPr>
-        <w:pStyle w:val="Prrafodelista"/>
-        <w:numPr>
-          <w:ilvl w:val="0"/>
-          <w:numId w:val="8"/>
-        </w:numPr>
-      </w:pPr>
-      <w:r>
-        <w:t>Cantidad</w:t>
-      </w:r>
-    </w:p>
-    <w:p>
-      <w:pPr>
-        <w:pStyle w:val="Prrafodelista"/>
-        <w:numPr>
-          <w:ilvl w:val="0"/>
-          <w:numId w:val="8"/>
-        </w:numPr>
-      </w:pPr>
-      <w:r>
-        <w:t>Producto</w:t>
-      </w:r>
-    </w:p>
-    <w:p>
-      <w:pPr>
-        <w:pStyle w:val="Ttulo3"/>
-      </w:pPr>
-      <w:r>
-        <w:t>8</w:t>
-      </w:r>
-      <w:r>
-        <w:t>. Carrito</w:t>
-      </w:r>
-    </w:p>
-    <w:p>
-      <w:pPr>
-        <w:pStyle w:val="Prrafodelista"/>
-        <w:numPr>
-          <w:ilvl w:val="0"/>
-          <w:numId w:val="9"/>
-        </w:numPr>
-      </w:pPr>
-      <w:r>
-        <w:t>Lista de Pedidos</w:t>
-      </w:r>
-    </w:p>
-    <w:p>
-      <w:pPr>
-        <w:pStyle w:val="Prrafodelista"/>
-        <w:numPr>
-          <w:ilvl w:val="0"/>
-          <w:numId w:val="9"/>
-        </w:numPr>
-      </w:pPr>
-      <w:r>
-        <w:t>Total</w:t>
-      </w:r>
-    </w:p>
-    <w:p>
-      <w:pPr>
-        <w:pStyle w:val="Prrafodelista"/>
-        <w:numPr>
-          <w:ilvl w:val="0"/>
-          <w:numId w:val="9"/>
-        </w:numPr>
-      </w:pPr>
-      <w:r>
-        <w:t>Observación</w:t>
-      </w:r>
-    </w:p>
-    <w:p>
-      <w:pPr>
-        <w:pStyle w:val="Prrafodelista"/>
-        <w:numPr>
-          <w:ilvl w:val="0"/>
-          <w:numId w:val="9"/>
-        </w:numPr>
-      </w:pPr>
-      <w:r>
-        <w:t>Usuario</w:t>
-      </w:r>
-    </w:p>
-    <w:p>
-      <w:pPr>
-        <w:pStyle w:val="Prrafodelista"/>
-        <w:numPr>
-          <w:ilvl w:val="0"/>
-          <w:numId w:val="9"/>
-        </w:numPr>
-      </w:pPr>
-      <w:r>
-        <w:t>Dirección(ubicación)</w:t>
-      </w:r>
-    </w:p>
-    <w:p>
-      <w:pPr>
-        <w:pStyle w:val="Prrafodelista"/>
-        <w:numPr>
-          <w:ilvl w:val="0"/>
-          <w:numId w:val="9"/>
-        </w:numPr>
-      </w:pPr>
-      <w:r>
-        <w:t>Forma de pago</w:t>
-      </w:r>
-    </w:p>
-    <w:p>
-      <w:pPr>
-        <w:pStyle w:val="Ttulo3"/>
-      </w:pPr>
-      <w:r>
-        <w:t xml:space="preserve">9. </w:t>
-      </w:r>
-      <w:r>
-        <w:t xml:space="preserve">Reputación empresa </w:t>
-      </w:r>
-    </w:p>
-    <w:p>
-      <w:pPr>
-        <w:pStyle w:val="Prrafodelista"/>
-        <w:numPr>
-          <w:ilvl w:val="0"/>
-          <w:numId w:val="9"/>
-        </w:numPr>
-      </w:pPr>
-      <w:r>
-        <w:t>Nivel</w:t>
-      </w:r>
-    </w:p>
-    <w:p>
-      <w:pPr>
-        <w:pStyle w:val="Prrafodelista"/>
-        <w:numPr>
-          <w:ilvl w:val="0"/>
-          <w:numId w:val="9"/>
-        </w:numPr>
-      </w:pPr>
-      <w:r>
-        <w:t>Empresa</w:t>
-      </w:r>
-    </w:p>
-    <w:p>
-      <w:pPr>
-        <w:pStyle w:val="Prrafodelista"/>
-        <w:numPr>
-          <w:ilvl w:val="0"/>
-          <w:numId w:val="9"/>
-        </w:numPr>
-      </w:pPr>
-      <w:r>
-        <w:t xml:space="preserve">Descripción </w:t>
-      </w:r>
-    </w:p>
-    <w:p>
-      <w:pPr>
-        <w:pStyle w:val="Ttulo3"/>
-      </w:pPr>
-      <w:r>
-        <w:t xml:space="preserve">10. Reputación cliente </w:t>
-      </w:r>
-    </w:p>
-    <w:p>
-      <w:pPr>
-        <w:pStyle w:val="Prrafodelista"/>
-        <w:numPr>
-          <w:ilvl w:val="0"/>
-          <w:numId w:val="9"/>
-        </w:numPr>
-      </w:pPr>
-      <w:r>
-        <w:t>Nivel</w:t>
-      </w:r>
-    </w:p>
-    <w:p>
-      <w:pPr>
-        <w:pStyle w:val="Prrafodelista"/>
-        <w:numPr>
-          <w:ilvl w:val="0"/>
-          <w:numId w:val="9"/>
-        </w:numPr>
-      </w:pPr>
-      <w:r>
-        <w:t>Cliente</w:t>
-      </w:r>
-    </w:p>
-    <w:p>
-      <w:pPr>
-        <w:pStyle w:val="Prrafodelista"/>
-        <w:numPr>
-          <w:ilvl w:val="0"/>
-          <w:numId w:val="9"/>
-        </w:numPr>
-      </w:pPr>
-      <w:r>
-        <w:t xml:space="preserve">Descripción </w:t>
-      </w:r>
-    </w:p>
-    <w:p>
-      <w:pPr>
-        <w:pStyle w:val="Prrafodelista"/>
-      </w:pPr>
-    </w:p>
-    <w:p>
-      <w:pPr>
-        <w:pStyle w:val="Prrafodelista"/>
-      </w:pPr>
-    </w:p>
-    <w:p>
-      <w:pPr>
-        <w:ind w:left="360"/>
-      </w:pPr>
-    </w:p>
-    <w:p/>
     <w:sectPr>
       <w:pgSz w:w="12240" w:h="15840"/>
       <w:pgMar w:top="1417" w:right="1701" w:bottom="1417" w:left="1701" w:header="708" w:footer="708" w:gutter="0"/>

</xml_diff>